<commit_message>
fix server data bug and clean the index page a bit
</commit_message>
<xml_diff>
--- a/downloads/doc.docx
+++ b/downloads/doc.docx
@@ -58,7 +58,7 @@
         <w:rPr>
           <w:sz w:val="24"/>
         </w:rPr>
-        <w:t>ABDELILAH EL OTMANI</w:t>
+        <w:t>EL OTMANI ABDELILAH</w:t>
       </w:r>
     </w:p>
     <w:p>
@@ -86,21 +86,29 @@
         <w:rPr>
           <w:sz w:val="24"/>
         </w:rPr>
-        <w:t>18/05/1977</w:t>
+        <w:t>8ème Annexe administrative</w:t>
       </w:r>
     </w:p>
     <w:p>
+      <w:pPr>
+        <w:jc w:val="both"/>
+      </w:pPr>
       <w:r>
         <w:rPr>
           <w:sz w:val="24"/>
         </w:rPr>
         <w:t xml:space="preserve">Sera à compter de ce jour viré chaque mois à son compte  Bancaire N° :  </w:t>
       </w:r>
+    </w:p>
+    <w:p>
+      <w:pPr>
+        <w:jc w:val="center"/>
+      </w:pPr>
       <w:r>
         <w:rPr>
           <w:sz w:val="24"/>
         </w:rPr>
-        <w:t>A767270</w:t>
+        <w:t>011810000032200000025649</w:t>
       </w:r>
     </w:p>
     <w:p>
@@ -114,7 +122,7 @@
         <w:rPr>
           <w:sz w:val="24"/>
         </w:rPr>
-        <w:t>Masculin</w:t>
+        <w:t xml:space="preserve">BMCE </w:t>
       </w:r>
     </w:p>
     <w:p>
@@ -171,7 +179,7 @@
           <w:color w:val="0000FF"/>
           <w:sz w:val="26"/>
         </w:rPr>
-        <w:t>04 Aug 2024</w:t>
+        <w:t>18 Aug 2024</w:t>
       </w:r>
     </w:p>
     <w:tbl>

</xml_diff>